<commit_message>
Update PROJECT_ PROPOSAL  Ver1.docx
</commit_message>
<xml_diff>
--- a/PROJECT_ PROPOSAL  Ver1.docx
+++ b/PROJECT_ PROPOSAL  Ver1.docx
@@ -15,46 +15,978 @@
       </w:pPr>
       <w:r>
         <w:rPr>
-          <w:rFonts w:ascii="Times New Roman" w:eastAsia="Times New Roman" w:hAnsi="Times New Roman" w:cs="Times New Roman"/>
           <w:noProof/>
-          <w:sz w:val="24"/>
-          <w:szCs w:val="24"/>
-        </w:rPr>
-        <w:drawing>
-          <wp:inline distT="0" distB="0" distL="114300" distR="114300" wp14:anchorId="7F6AAABA" wp14:editId="3A24A572">
-            <wp:extent cx="1710055" cy="1710055"/>
-            <wp:effectExtent l="0" t="0" r="0" b="0"/>
-            <wp:docPr id="1" name="image1.jpg" descr="Logo_Kinh_tế_Đà_Nẵng"/>
-            <wp:cNvGraphicFramePr/>
-            <a:graphic xmlns:a="http://schemas.openxmlformats.org/drawingml/2006/main">
-              <a:graphicData uri="http://schemas.openxmlformats.org/drawingml/2006/picture">
-                <pic:pic xmlns:pic="http://schemas.openxmlformats.org/drawingml/2006/picture">
-                  <pic:nvPicPr>
-                    <pic:cNvPr id="0" name="image1.jpg" descr="Logo_Kinh_tế_Đà_Nẵng"/>
-                    <pic:cNvPicPr preferRelativeResize="0"/>
-                  </pic:nvPicPr>
-                  <pic:blipFill>
-                    <a:blip r:embed="rId5"/>
-                    <a:srcRect/>
-                    <a:stretch>
-                      <a:fillRect/>
-                    </a:stretch>
-                  </pic:blipFill>
-                  <pic:spPr>
-                    <a:xfrm>
-                      <a:off x="0" y="0"/>
-                      <a:ext cx="1710055" cy="1710055"/>
-                    </a:xfrm>
-                    <a:prstGeom prst="rect">
-                      <a:avLst/>
-                    </a:prstGeom>
-                    <a:ln/>
-                  </pic:spPr>
-                </pic:pic>
-              </a:graphicData>
-            </a:graphic>
-          </wp:inline>
-        </w:drawing>
+        </w:rPr>
+        <mc:AlternateContent>
+          <mc:Choice Requires="wps">
+            <w:drawing>
+              <wp:anchor distT="0" distB="0" distL="114300" distR="114300" simplePos="0" relativeHeight="251659264" behindDoc="0" locked="0" layoutInCell="1" allowOverlap="1" wp14:anchorId="49CEEBA4" wp14:editId="42A16091">
+                <wp:simplePos x="0" y="0"/>
+                <wp:positionH relativeFrom="margin">
+                  <wp:posOffset>-85725</wp:posOffset>
+                </wp:positionH>
+                <wp:positionV relativeFrom="paragraph">
+                  <wp:posOffset>-647700</wp:posOffset>
+                </wp:positionV>
+                <wp:extent cx="6028267" cy="9083675"/>
+                <wp:effectExtent l="19050" t="19050" r="29845" b="41275"/>
+                <wp:wrapNone/>
+                <wp:docPr id="4" name="Rectangle 4"/>
+                <wp:cNvGraphicFramePr/>
+                <a:graphic xmlns:a="http://schemas.openxmlformats.org/drawingml/2006/main">
+                  <a:graphicData uri="http://schemas.microsoft.com/office/word/2010/wordprocessingShape">
+                    <wps:wsp>
+                      <wps:cNvSpPr/>
+                      <wps:spPr>
+                        <a:xfrm>
+                          <a:off x="0" y="0"/>
+                          <a:ext cx="6028267" cy="9083675"/>
+                        </a:xfrm>
+                        <a:prstGeom prst="rect">
+                          <a:avLst/>
+                        </a:prstGeom>
+                        <a:ln w="57150" cmpd="thickThin"/>
+                      </wps:spPr>
+                      <wps:style>
+                        <a:lnRef idx="2">
+                          <a:schemeClr val="dk1"/>
+                        </a:lnRef>
+                        <a:fillRef idx="1">
+                          <a:schemeClr val="lt1"/>
+                        </a:fillRef>
+                        <a:effectRef idx="0">
+                          <a:schemeClr val="dk1"/>
+                        </a:effectRef>
+                        <a:fontRef idx="minor">
+                          <a:schemeClr val="dk1"/>
+                        </a:fontRef>
+                      </wps:style>
+                      <wps:txbx>
+                        <w:txbxContent>
+                          <w:p>
+                            <w:pPr>
+                              <w:jc w:val="center"/>
+                              <w:rPr>
+                                <w:rFonts w:ascii="Times New Roman" w:hAnsi="Times New Roman" w:cs="Times New Roman"/>
+                                <w:b/>
+                                <w:sz w:val="28"/>
+                                <w:szCs w:val="28"/>
+                              </w:rPr>
+                            </w:pPr>
+                            <w:r>
+                              <w:rPr>
+                                <w:rFonts w:ascii="Times New Roman" w:hAnsi="Times New Roman" w:cs="Times New Roman"/>
+                                <w:b/>
+                                <w:sz w:val="28"/>
+                                <w:szCs w:val="28"/>
+                              </w:rPr>
+                              <w:t>ĐẠI HỌC ĐÀ NẴNG</w:t>
+                            </w:r>
+                          </w:p>
+                          <w:p>
+                            <w:pPr>
+                              <w:jc w:val="center"/>
+                              <w:rPr>
+                                <w:rFonts w:ascii="Times New Roman" w:hAnsi="Times New Roman" w:cs="Times New Roman"/>
+                                <w:b/>
+                                <w:sz w:val="28"/>
+                                <w:szCs w:val="28"/>
+                              </w:rPr>
+                            </w:pPr>
+                            <w:r>
+                              <w:rPr>
+                                <w:rFonts w:ascii="Times New Roman" w:hAnsi="Times New Roman" w:cs="Times New Roman"/>
+                                <w:b/>
+                                <w:sz w:val="28"/>
+                                <w:szCs w:val="28"/>
+                              </w:rPr>
+                              <w:t>TRƯỜNG ĐẠI HỌC KINH TẾ</w:t>
+                            </w:r>
+                          </w:p>
+                          <w:p>
+                            <w:pPr>
+                              <w:jc w:val="center"/>
+                              <w:rPr>
+                                <w:rFonts w:ascii="Times New Roman" w:hAnsi="Times New Roman" w:cs="Times New Roman"/>
+                                <w:b/>
+                                <w:sz w:val="28"/>
+                                <w:szCs w:val="28"/>
+                              </w:rPr>
+                            </w:pPr>
+                            <w:r>
+                              <w:rPr>
+                                <w:rFonts w:ascii="Times New Roman" w:hAnsi="Times New Roman" w:cs="Times New Roman"/>
+                                <w:b/>
+                                <w:sz w:val="28"/>
+                                <w:szCs w:val="28"/>
+                              </w:rPr>
+                              <w:t>KHOA THỐNG KÊ – TIN HỌC</w:t>
+                            </w:r>
+                          </w:p>
+                          <w:p>
+                            <w:pPr>
+                              <w:jc w:val="center"/>
+                            </w:pPr>
+                          </w:p>
+                          <w:p>
+                            <w:pPr>
+                              <w:jc w:val="center"/>
+                            </w:pPr>
+                          </w:p>
+                          <w:p>
+                            <w:pPr>
+                              <w:spacing w:after="200"/>
+                              <w:jc w:val="center"/>
+                              <w:rPr>
+                                <w:rFonts w:ascii="Times New Roman" w:eastAsia="Times New Roman" w:hAnsi="Times New Roman" w:cs="Times New Roman"/>
+                                <w:b/>
+                                <w:sz w:val="24"/>
+                                <w:szCs w:val="24"/>
+                              </w:rPr>
+                            </w:pPr>
+                            <w:r>
+                              <w:rPr>
+                                <w:rFonts w:ascii="Times New Roman" w:eastAsia="Times New Roman" w:hAnsi="Times New Roman" w:cs="Times New Roman"/>
+                                <w:noProof/>
+                                <w:sz w:val="24"/>
+                                <w:szCs w:val="24"/>
+                              </w:rPr>
+                              <w:drawing>
+                                <wp:inline distT="0" distB="0" distL="114300" distR="114300" wp14:anchorId="355E19F4" wp14:editId="76167476">
+                                  <wp:extent cx="1710055" cy="1485900"/>
+                                  <wp:effectExtent l="0" t="0" r="4445" b="0"/>
+                                  <wp:docPr id="1" name="image1.jpg" descr="Logo_Kinh_tế_Đà_Nẵng"/>
+                                  <wp:cNvGraphicFramePr/>
+                                  <a:graphic xmlns:a="http://schemas.openxmlformats.org/drawingml/2006/main">
+                                    <a:graphicData uri="http://schemas.openxmlformats.org/drawingml/2006/picture">
+                                      <pic:pic xmlns:pic="http://schemas.openxmlformats.org/drawingml/2006/picture">
+                                        <pic:nvPicPr>
+                                          <pic:cNvPr id="0" name="image1.jpg" descr="Logo_Kinh_tế_Đà_Nẵng"/>
+                                          <pic:cNvPicPr preferRelativeResize="0"/>
+                                        </pic:nvPicPr>
+                                        <pic:blipFill>
+                                          <a:blip r:embed="rId5"/>
+                                          <a:srcRect/>
+                                          <a:stretch>
+                                            <a:fillRect/>
+                                          </a:stretch>
+                                        </pic:blipFill>
+                                        <pic:spPr>
+                                          <a:xfrm>
+                                            <a:off x="0" y="0"/>
+                                            <a:ext cx="1710055" cy="1485900"/>
+                                          </a:xfrm>
+                                          <a:prstGeom prst="rect">
+                                            <a:avLst/>
+                                          </a:prstGeom>
+                                          <a:ln/>
+                                        </pic:spPr>
+                                      </pic:pic>
+                                    </a:graphicData>
+                                  </a:graphic>
+                                </wp:inline>
+                              </w:drawing>
+                            </w:r>
+                          </w:p>
+                          <w:p>
+                            <w:pPr>
+                              <w:spacing w:after="200"/>
+                              <w:jc w:val="center"/>
+                              <w:rPr>
+                                <w:rFonts w:ascii="Times New Roman" w:eastAsia="Times New Roman" w:hAnsi="Times New Roman" w:cs="Times New Roman"/>
+                                <w:b/>
+                                <w:sz w:val="24"/>
+                                <w:szCs w:val="24"/>
+                              </w:rPr>
+                            </w:pPr>
+                          </w:p>
+                          <w:p>
+                            <w:pPr>
+                              <w:spacing w:after="200"/>
+                              <w:jc w:val="center"/>
+                              <w:rPr>
+                                <w:rFonts w:ascii="Times New Roman" w:eastAsia="Times New Roman" w:hAnsi="Times New Roman" w:cs="Times New Roman"/>
+                                <w:b/>
+                                <w:sz w:val="24"/>
+                                <w:szCs w:val="24"/>
+                              </w:rPr>
+                            </w:pPr>
+                          </w:p>
+                          <w:p>
+                            <w:pPr>
+                              <w:spacing w:after="200"/>
+                              <w:jc w:val="center"/>
+                              <w:rPr>
+                                <w:rFonts w:ascii="Times New Roman" w:eastAsia="Times New Roman" w:hAnsi="Times New Roman" w:cs="Times New Roman"/>
+                                <w:b/>
+                                <w:sz w:val="24"/>
+                                <w:szCs w:val="24"/>
+                              </w:rPr>
+                            </w:pPr>
+                          </w:p>
+                          <w:p>
+                            <w:pPr>
+                              <w:spacing w:after="200"/>
+                              <w:jc w:val="center"/>
+                              <w:rPr>
+                                <w:rFonts w:ascii="Times New Roman" w:eastAsia="Times New Roman" w:hAnsi="Times New Roman" w:cs="Times New Roman"/>
+                                <w:b/>
+                                <w:sz w:val="24"/>
+                                <w:szCs w:val="24"/>
+                              </w:rPr>
+                            </w:pPr>
+                            <w:r>
+                              <w:rPr>
+                                <w:rFonts w:ascii="Times New Roman" w:eastAsia="Times New Roman" w:hAnsi="Times New Roman" w:cs="Times New Roman"/>
+                                <w:b/>
+                                <w:sz w:val="24"/>
+                                <w:szCs w:val="24"/>
+                              </w:rPr>
+                              <w:t>PROJECT PROPOSAL DOCUMENT</w:t>
+                            </w:r>
+                          </w:p>
+                          <w:p>
+                            <w:pPr>
+                              <w:spacing w:after="200"/>
+                              <w:jc w:val="center"/>
+                              <w:rPr>
+                                <w:rFonts w:ascii="Times New Roman" w:eastAsia="Times New Roman" w:hAnsi="Times New Roman" w:cs="Times New Roman"/>
+                                <w:b/>
+                                <w:sz w:val="24"/>
+                                <w:szCs w:val="24"/>
+                              </w:rPr>
+                            </w:pPr>
+                          </w:p>
+                          <w:p>
+                            <w:pPr>
+                              <w:spacing w:before="120" w:after="120" w:line="360" w:lineRule="auto"/>
+                              <w:jc w:val="center"/>
+                              <w:rPr>
+                                <w:rFonts w:ascii="Times New Roman" w:hAnsi="Times New Roman" w:cs="Times New Roman"/>
+                                <w:b/>
+                                <w:bCs/>
+                                <w:sz w:val="40"/>
+                                <w:szCs w:val="40"/>
+                                <w:lang w:val="vi-VN"/>
+                              </w:rPr>
+                            </w:pPr>
+                            <w:r>
+                              <w:rPr>
+                                <w:rFonts w:ascii="Times New Roman" w:eastAsia="Times New Roman" w:hAnsi="Times New Roman" w:cs="Times New Roman"/>
+                                <w:b/>
+                                <w:sz w:val="24"/>
+                                <w:szCs w:val="24"/>
+                              </w:rPr>
+                              <w:t>TDE</w:t>
+                            </w:r>
+                            <w:r>
+                              <w:rPr>
+                                <w:rFonts w:ascii="Times New Roman" w:eastAsia="Times New Roman" w:hAnsi="Times New Roman" w:cs="Times New Roman"/>
+                                <w:b/>
+                                <w:sz w:val="24"/>
+                                <w:szCs w:val="24"/>
+                                <w:lang w:val="en-US"/>
+                              </w:rPr>
+                              <w:t xml:space="preserve"> – “Travel to discover and experience”</w:t>
+                            </w:r>
+                          </w:p>
+                          <w:p>
+                            <w:pPr>
+                              <w:jc w:val="center"/>
+                              <w:rPr>
+                                <w:rFonts w:ascii="Times New Roman" w:hAnsi="Times New Roman" w:cs="Times New Roman"/>
+                                <w:b/>
+                                <w:bCs/>
+                                <w:sz w:val="44"/>
+                                <w:szCs w:val="44"/>
+                              </w:rPr>
+                            </w:pPr>
+                          </w:p>
+                          <w:p>
+                            <w:pPr>
+                              <w:jc w:val="center"/>
+                              <w:rPr>
+                                <w:rFonts w:ascii="Times New Roman" w:hAnsi="Times New Roman" w:cs="Times New Roman"/>
+                                <w:b/>
+                                <w:bCs/>
+                                <w:sz w:val="26"/>
+                                <w:szCs w:val="26"/>
+                              </w:rPr>
+                            </w:pPr>
+                          </w:p>
+                          <w:p>
+                            <w:pPr>
+                              <w:spacing w:after="200"/>
+                              <w:jc w:val="center"/>
+                              <w:rPr>
+                                <w:rFonts w:ascii="Times New Roman" w:eastAsia="Times New Roman" w:hAnsi="Times New Roman" w:cs="Times New Roman"/>
+                                <w:b/>
+                                <w:sz w:val="24"/>
+                                <w:szCs w:val="24"/>
+                                <w:lang w:val="en-US"/>
+                              </w:rPr>
+                            </w:pPr>
+                          </w:p>
+                          <w:p>
+                            <w:pPr>
+                              <w:spacing w:after="200"/>
+                              <w:ind w:left="2100"/>
+                              <w:rPr>
+                                <w:rFonts w:ascii="Times New Roman" w:eastAsia="Times New Roman" w:hAnsi="Times New Roman" w:cs="Times New Roman"/>
+                                <w:b/>
+                                <w:sz w:val="24"/>
+                                <w:szCs w:val="24"/>
+                              </w:rPr>
+                            </w:pPr>
+                          </w:p>
+                          <w:p>
+                            <w:pPr>
+                              <w:spacing w:after="200"/>
+                              <w:ind w:left="2100"/>
+                              <w:rPr>
+                                <w:rFonts w:ascii="Times New Roman" w:eastAsia="Times New Roman" w:hAnsi="Times New Roman" w:cs="Times New Roman"/>
+                                <w:b/>
+                                <w:sz w:val="24"/>
+                                <w:szCs w:val="24"/>
+                              </w:rPr>
+                            </w:pPr>
+                          </w:p>
+                          <w:p>
+                            <w:pPr>
+                              <w:spacing w:after="200"/>
+                              <w:ind w:left="2100"/>
+                              <w:rPr>
+                                <w:rFonts w:ascii="Times New Roman" w:eastAsia="Times New Roman" w:hAnsi="Times New Roman" w:cs="Times New Roman"/>
+                                <w:b/>
+                                <w:sz w:val="24"/>
+                                <w:szCs w:val="24"/>
+                              </w:rPr>
+                            </w:pPr>
+                          </w:p>
+                          <w:p>
+                            <w:pPr>
+                              <w:spacing w:after="200"/>
+                              <w:ind w:left="2100"/>
+                              <w:rPr>
+                                <w:rFonts w:ascii="Times New Roman" w:eastAsia="Times New Roman" w:hAnsi="Times New Roman" w:cs="Times New Roman"/>
+                                <w:sz w:val="24"/>
+                                <w:szCs w:val="24"/>
+                              </w:rPr>
+                            </w:pPr>
+                            <w:r>
+                              <w:rPr>
+                                <w:rFonts w:ascii="Times New Roman" w:eastAsia="Times New Roman" w:hAnsi="Times New Roman" w:cs="Times New Roman"/>
+                                <w:sz w:val="24"/>
+                                <w:szCs w:val="24"/>
+                              </w:rPr>
+                              <w:t>Version:  Proposal v1.0</w:t>
+                            </w:r>
+                          </w:p>
+                          <w:p>
+                            <w:pPr>
+                              <w:spacing w:after="200"/>
+                              <w:ind w:left="2100"/>
+                              <w:rPr>
+                                <w:rFonts w:ascii="Times New Roman" w:eastAsia="Times New Roman" w:hAnsi="Times New Roman" w:cs="Times New Roman"/>
+                                <w:sz w:val="24"/>
+                                <w:szCs w:val="24"/>
+                              </w:rPr>
+                            </w:pPr>
+                            <w:r>
+                              <w:rPr>
+                                <w:rFonts w:ascii="Times New Roman" w:eastAsia="Times New Roman" w:hAnsi="Times New Roman" w:cs="Times New Roman"/>
+                                <w:sz w:val="24"/>
+                                <w:szCs w:val="24"/>
+                              </w:rPr>
+                              <w:t>Project team: Team 45K212.03</w:t>
+                            </w:r>
+                          </w:p>
+                          <w:p>
+                            <w:pPr>
+                              <w:spacing w:after="200"/>
+                              <w:ind w:left="2100"/>
+                              <w:rPr>
+                                <w:rFonts w:ascii="Times New Roman" w:eastAsia="Times New Roman" w:hAnsi="Times New Roman" w:cs="Times New Roman"/>
+                                <w:sz w:val="24"/>
+                                <w:szCs w:val="24"/>
+                              </w:rPr>
+                            </w:pPr>
+                            <w:r>
+                              <w:rPr>
+                                <w:rFonts w:ascii="Times New Roman" w:eastAsia="Times New Roman" w:hAnsi="Times New Roman" w:cs="Times New Roman"/>
+                                <w:sz w:val="24"/>
+                                <w:szCs w:val="24"/>
+                              </w:rPr>
+                              <w:t>Created date: 14/01/2022</w:t>
+                            </w:r>
+                          </w:p>
+                          <w:p>
+                            <w:pPr>
+                              <w:spacing w:after="200"/>
+                              <w:rPr>
+                                <w:rFonts w:ascii="Times New Roman" w:eastAsia="Times New Roman" w:hAnsi="Times New Roman" w:cs="Times New Roman"/>
+                                <w:sz w:val="24"/>
+                                <w:szCs w:val="24"/>
+                              </w:rPr>
+                            </w:pPr>
+                          </w:p>
+                          <w:p>
+                            <w:pPr>
+                              <w:jc w:val="center"/>
+                            </w:pPr>
+                          </w:p>
+                          <w:p>
+                            <w:pPr>
+                              <w:jc w:val="center"/>
+                            </w:pPr>
+                          </w:p>
+                          <w:p>
+                            <w:pPr>
+                              <w:jc w:val="center"/>
+                            </w:pPr>
+                          </w:p>
+                          <w:p>
+                            <w:pPr>
+                              <w:jc w:val="center"/>
+                            </w:pPr>
+                          </w:p>
+                          <w:p>
+                            <w:pPr>
+                              <w:jc w:val="center"/>
+                            </w:pPr>
+                          </w:p>
+                          <w:p>
+                            <w:pPr>
+                              <w:jc w:val="center"/>
+                            </w:pPr>
+                          </w:p>
+                          <w:p>
+                            <w:pPr>
+                              <w:jc w:val="center"/>
+                            </w:pPr>
+                          </w:p>
+                          <w:p>
+                            <w:pPr>
+                              <w:jc w:val="center"/>
+                            </w:pPr>
+                          </w:p>
+                          <w:p>
+                            <w:pPr>
+                              <w:jc w:val="center"/>
+                            </w:pPr>
+                          </w:p>
+                          <w:p>
+                            <w:pPr>
+                              <w:jc w:val="center"/>
+                            </w:pPr>
+                          </w:p>
+                          <w:p>
+                            <w:pPr>
+                              <w:jc w:val="center"/>
+                            </w:pPr>
+                          </w:p>
+                          <w:p>
+                            <w:pPr>
+                              <w:jc w:val="center"/>
+                            </w:pPr>
+                          </w:p>
+                          <w:p>
+                            <w:pPr>
+                              <w:jc w:val="center"/>
+                            </w:pPr>
+                          </w:p>
+                          <w:p>
+                            <w:pPr>
+                              <w:jc w:val="center"/>
+                            </w:pPr>
+                          </w:p>
+                          <w:p>
+                            <w:pPr>
+                              <w:jc w:val="center"/>
+                            </w:pPr>
+                          </w:p>
+                          <w:p>
+                            <w:pPr>
+                              <w:jc w:val="center"/>
+                            </w:pPr>
+                          </w:p>
+                        </w:txbxContent>
+                      </wps:txbx>
+                      <wps:bodyPr rot="0" spcFirstLastPara="0" vertOverflow="overflow" horzOverflow="overflow" vert="horz" wrap="square" lIns="91440" tIns="45720" rIns="91440" bIns="45720" numCol="1" spcCol="0" rtlCol="0" fromWordArt="0" anchor="ctr" anchorCtr="0" forceAA="0" compatLnSpc="1">
+                        <a:prstTxWarp prst="textNoShape">
+                          <a:avLst/>
+                        </a:prstTxWarp>
+                        <a:noAutofit/>
+                      </wps:bodyPr>
+                    </wps:wsp>
+                  </a:graphicData>
+                </a:graphic>
+                <wp14:sizeRelV relativeFrom="margin">
+                  <wp14:pctHeight>0</wp14:pctHeight>
+                </wp14:sizeRelV>
+              </wp:anchor>
+            </w:drawing>
+          </mc:Choice>
+          <mc:Fallback>
+            <w:pict>
+              <v:rect w14:anchorId="49CEEBA4" id="Rectangle 4" o:spid="_x0000_s1026" style="position:absolute;left:0;text-align:left;margin-left:-6.75pt;margin-top:-51pt;width:474.65pt;height:715.25pt;z-index:251659264;visibility:visible;mso-wrap-style:square;mso-height-percent:0;mso-wrap-distance-left:9pt;mso-wrap-distance-top:0;mso-wrap-distance-right:9pt;mso-wrap-distance-bottom:0;mso-position-horizontal:absolute;mso-position-horizontal-relative:margin;mso-position-vertical:absolute;mso-position-vertical-relative:text;mso-height-percent:0;mso-height-relative:margin;v-text-anchor:middle" o:gfxdata="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" fillcolor="white [3201]" strokecolor="black [3200]" strokeweight="4.5pt">
+                <v:stroke linestyle="thickThin"/>
+                <v:textbox>
+                  <w:txbxContent>
+                    <w:p>
+                      <w:pPr>
+                        <w:jc w:val="center"/>
+                        <w:rPr>
+                          <w:rFonts w:ascii="Times New Roman" w:hAnsi="Times New Roman" w:cs="Times New Roman"/>
+                          <w:b/>
+                          <w:sz w:val="28"/>
+                          <w:szCs w:val="28"/>
+                        </w:rPr>
+                      </w:pPr>
+                      <w:r>
+                        <w:rPr>
+                          <w:rFonts w:ascii="Times New Roman" w:hAnsi="Times New Roman" w:cs="Times New Roman"/>
+                          <w:b/>
+                          <w:sz w:val="28"/>
+                          <w:szCs w:val="28"/>
+                        </w:rPr>
+                        <w:t>ĐẠI HỌC ĐÀ NẴNG</w:t>
+                      </w:r>
+                    </w:p>
+                    <w:p>
+                      <w:pPr>
+                        <w:jc w:val="center"/>
+                        <w:rPr>
+                          <w:rFonts w:ascii="Times New Roman" w:hAnsi="Times New Roman" w:cs="Times New Roman"/>
+                          <w:b/>
+                          <w:sz w:val="28"/>
+                          <w:szCs w:val="28"/>
+                        </w:rPr>
+                      </w:pPr>
+                      <w:r>
+                        <w:rPr>
+                          <w:rFonts w:ascii="Times New Roman" w:hAnsi="Times New Roman" w:cs="Times New Roman"/>
+                          <w:b/>
+                          <w:sz w:val="28"/>
+                          <w:szCs w:val="28"/>
+                        </w:rPr>
+                        <w:t>TRƯỜNG ĐẠI HỌC KINH TẾ</w:t>
+                      </w:r>
+                    </w:p>
+                    <w:p>
+                      <w:pPr>
+                        <w:jc w:val="center"/>
+                        <w:rPr>
+                          <w:rFonts w:ascii="Times New Roman" w:hAnsi="Times New Roman" w:cs="Times New Roman"/>
+                          <w:b/>
+                          <w:sz w:val="28"/>
+                          <w:szCs w:val="28"/>
+                        </w:rPr>
+                      </w:pPr>
+                      <w:r>
+                        <w:rPr>
+                          <w:rFonts w:ascii="Times New Roman" w:hAnsi="Times New Roman" w:cs="Times New Roman"/>
+                          <w:b/>
+                          <w:sz w:val="28"/>
+                          <w:szCs w:val="28"/>
+                        </w:rPr>
+                        <w:t>KHOA THỐNG KÊ – TIN HỌC</w:t>
+                      </w:r>
+                    </w:p>
+                    <w:p>
+                      <w:pPr>
+                        <w:jc w:val="center"/>
+                      </w:pPr>
+                    </w:p>
+                    <w:p>
+                      <w:pPr>
+                        <w:jc w:val="center"/>
+                      </w:pPr>
+                    </w:p>
+                    <w:p>
+                      <w:pPr>
+                        <w:spacing w:after="200"/>
+                        <w:jc w:val="center"/>
+                        <w:rPr>
+                          <w:rFonts w:ascii="Times New Roman" w:eastAsia="Times New Roman" w:hAnsi="Times New Roman" w:cs="Times New Roman"/>
+                          <w:b/>
+                          <w:sz w:val="24"/>
+                          <w:szCs w:val="24"/>
+                        </w:rPr>
+                      </w:pPr>
+                      <w:r>
+                        <w:rPr>
+                          <w:rFonts w:ascii="Times New Roman" w:eastAsia="Times New Roman" w:hAnsi="Times New Roman" w:cs="Times New Roman"/>
+                          <w:noProof/>
+                          <w:sz w:val="24"/>
+                          <w:szCs w:val="24"/>
+                        </w:rPr>
+                        <w:drawing>
+                          <wp:inline distT="0" distB="0" distL="114300" distR="114300" wp14:anchorId="355E19F4" wp14:editId="76167476">
+                            <wp:extent cx="1710055" cy="1485900"/>
+                            <wp:effectExtent l="0" t="0" r="4445" b="0"/>
+                            <wp:docPr id="1" name="image1.jpg" descr="Logo_Kinh_tế_Đà_Nẵng"/>
+                            <wp:cNvGraphicFramePr/>
+                            <a:graphic xmlns:a="http://schemas.openxmlformats.org/drawingml/2006/main">
+                              <a:graphicData uri="http://schemas.openxmlformats.org/drawingml/2006/picture">
+                                <pic:pic xmlns:pic="http://schemas.openxmlformats.org/drawingml/2006/picture">
+                                  <pic:nvPicPr>
+                                    <pic:cNvPr id="0" name="image1.jpg" descr="Logo_Kinh_tế_Đà_Nẵng"/>
+                                    <pic:cNvPicPr preferRelativeResize="0"/>
+                                  </pic:nvPicPr>
+                                  <pic:blipFill>
+                                    <a:blip r:embed="rId5"/>
+                                    <a:srcRect/>
+                                    <a:stretch>
+                                      <a:fillRect/>
+                                    </a:stretch>
+                                  </pic:blipFill>
+                                  <pic:spPr>
+                                    <a:xfrm>
+                                      <a:off x="0" y="0"/>
+                                      <a:ext cx="1710055" cy="1485900"/>
+                                    </a:xfrm>
+                                    <a:prstGeom prst="rect">
+                                      <a:avLst/>
+                                    </a:prstGeom>
+                                    <a:ln/>
+                                  </pic:spPr>
+                                </pic:pic>
+                              </a:graphicData>
+                            </a:graphic>
+                          </wp:inline>
+                        </w:drawing>
+                      </w:r>
+                    </w:p>
+                    <w:p>
+                      <w:pPr>
+                        <w:spacing w:after="200"/>
+                        <w:jc w:val="center"/>
+                        <w:rPr>
+                          <w:rFonts w:ascii="Times New Roman" w:eastAsia="Times New Roman" w:hAnsi="Times New Roman" w:cs="Times New Roman"/>
+                          <w:b/>
+                          <w:sz w:val="24"/>
+                          <w:szCs w:val="24"/>
+                        </w:rPr>
+                      </w:pPr>
+                    </w:p>
+                    <w:p>
+                      <w:pPr>
+                        <w:spacing w:after="200"/>
+                        <w:jc w:val="center"/>
+                        <w:rPr>
+                          <w:rFonts w:ascii="Times New Roman" w:eastAsia="Times New Roman" w:hAnsi="Times New Roman" w:cs="Times New Roman"/>
+                          <w:b/>
+                          <w:sz w:val="24"/>
+                          <w:szCs w:val="24"/>
+                        </w:rPr>
+                      </w:pPr>
+                    </w:p>
+                    <w:p>
+                      <w:pPr>
+                        <w:spacing w:after="200"/>
+                        <w:jc w:val="center"/>
+                        <w:rPr>
+                          <w:rFonts w:ascii="Times New Roman" w:eastAsia="Times New Roman" w:hAnsi="Times New Roman" w:cs="Times New Roman"/>
+                          <w:b/>
+                          <w:sz w:val="24"/>
+                          <w:szCs w:val="24"/>
+                        </w:rPr>
+                      </w:pPr>
+                    </w:p>
+                    <w:p>
+                      <w:pPr>
+                        <w:spacing w:after="200"/>
+                        <w:jc w:val="center"/>
+                        <w:rPr>
+                          <w:rFonts w:ascii="Times New Roman" w:eastAsia="Times New Roman" w:hAnsi="Times New Roman" w:cs="Times New Roman"/>
+                          <w:b/>
+                          <w:sz w:val="24"/>
+                          <w:szCs w:val="24"/>
+                        </w:rPr>
+                      </w:pPr>
+                      <w:r>
+                        <w:rPr>
+                          <w:rFonts w:ascii="Times New Roman" w:eastAsia="Times New Roman" w:hAnsi="Times New Roman" w:cs="Times New Roman"/>
+                          <w:b/>
+                          <w:sz w:val="24"/>
+                          <w:szCs w:val="24"/>
+                        </w:rPr>
+                        <w:t>PROJECT PROPOSAL DOCUMENT</w:t>
+                      </w:r>
+                    </w:p>
+                    <w:p>
+                      <w:pPr>
+                        <w:spacing w:after="200"/>
+                        <w:jc w:val="center"/>
+                        <w:rPr>
+                          <w:rFonts w:ascii="Times New Roman" w:eastAsia="Times New Roman" w:hAnsi="Times New Roman" w:cs="Times New Roman"/>
+                          <w:b/>
+                          <w:sz w:val="24"/>
+                          <w:szCs w:val="24"/>
+                        </w:rPr>
+                      </w:pPr>
+                    </w:p>
+                    <w:p>
+                      <w:pPr>
+                        <w:spacing w:before="120" w:after="120" w:line="360" w:lineRule="auto"/>
+                        <w:jc w:val="center"/>
+                        <w:rPr>
+                          <w:rFonts w:ascii="Times New Roman" w:hAnsi="Times New Roman" w:cs="Times New Roman"/>
+                          <w:b/>
+                          <w:bCs/>
+                          <w:sz w:val="40"/>
+                          <w:szCs w:val="40"/>
+                          <w:lang w:val="vi-VN"/>
+                        </w:rPr>
+                      </w:pPr>
+                      <w:r>
+                        <w:rPr>
+                          <w:rFonts w:ascii="Times New Roman" w:eastAsia="Times New Roman" w:hAnsi="Times New Roman" w:cs="Times New Roman"/>
+                          <w:b/>
+                          <w:sz w:val="24"/>
+                          <w:szCs w:val="24"/>
+                        </w:rPr>
+                        <w:t>TDE</w:t>
+                      </w:r>
+                      <w:r>
+                        <w:rPr>
+                          <w:rFonts w:ascii="Times New Roman" w:eastAsia="Times New Roman" w:hAnsi="Times New Roman" w:cs="Times New Roman"/>
+                          <w:b/>
+                          <w:sz w:val="24"/>
+                          <w:szCs w:val="24"/>
+                          <w:lang w:val="en-US"/>
+                        </w:rPr>
+                        <w:t xml:space="preserve"> – “Travel to discover and experience”</w:t>
+                      </w:r>
+                    </w:p>
+                    <w:p>
+                      <w:pPr>
+                        <w:jc w:val="center"/>
+                        <w:rPr>
+                          <w:rFonts w:ascii="Times New Roman" w:hAnsi="Times New Roman" w:cs="Times New Roman"/>
+                          <w:b/>
+                          <w:bCs/>
+                          <w:sz w:val="44"/>
+                          <w:szCs w:val="44"/>
+                        </w:rPr>
+                      </w:pPr>
+                    </w:p>
+                    <w:p>
+                      <w:pPr>
+                        <w:jc w:val="center"/>
+                        <w:rPr>
+                          <w:rFonts w:ascii="Times New Roman" w:hAnsi="Times New Roman" w:cs="Times New Roman"/>
+                          <w:b/>
+                          <w:bCs/>
+                          <w:sz w:val="26"/>
+                          <w:szCs w:val="26"/>
+                        </w:rPr>
+                      </w:pPr>
+                    </w:p>
+                    <w:p>
+                      <w:pPr>
+                        <w:spacing w:after="200"/>
+                        <w:jc w:val="center"/>
+                        <w:rPr>
+                          <w:rFonts w:ascii="Times New Roman" w:eastAsia="Times New Roman" w:hAnsi="Times New Roman" w:cs="Times New Roman"/>
+                          <w:b/>
+                          <w:sz w:val="24"/>
+                          <w:szCs w:val="24"/>
+                          <w:lang w:val="en-US"/>
+                        </w:rPr>
+                      </w:pPr>
+                    </w:p>
+                    <w:p>
+                      <w:pPr>
+                        <w:spacing w:after="200"/>
+                        <w:ind w:left="2100"/>
+                        <w:rPr>
+                          <w:rFonts w:ascii="Times New Roman" w:eastAsia="Times New Roman" w:hAnsi="Times New Roman" w:cs="Times New Roman"/>
+                          <w:b/>
+                          <w:sz w:val="24"/>
+                          <w:szCs w:val="24"/>
+                        </w:rPr>
+                      </w:pPr>
+                    </w:p>
+                    <w:p>
+                      <w:pPr>
+                        <w:spacing w:after="200"/>
+                        <w:ind w:left="2100"/>
+                        <w:rPr>
+                          <w:rFonts w:ascii="Times New Roman" w:eastAsia="Times New Roman" w:hAnsi="Times New Roman" w:cs="Times New Roman"/>
+                          <w:b/>
+                          <w:sz w:val="24"/>
+                          <w:szCs w:val="24"/>
+                        </w:rPr>
+                      </w:pPr>
+                    </w:p>
+                    <w:p>
+                      <w:pPr>
+                        <w:spacing w:after="200"/>
+                        <w:ind w:left="2100"/>
+                        <w:rPr>
+                          <w:rFonts w:ascii="Times New Roman" w:eastAsia="Times New Roman" w:hAnsi="Times New Roman" w:cs="Times New Roman"/>
+                          <w:b/>
+                          <w:sz w:val="24"/>
+                          <w:szCs w:val="24"/>
+                        </w:rPr>
+                      </w:pPr>
+                    </w:p>
+                    <w:p>
+                      <w:pPr>
+                        <w:spacing w:after="200"/>
+                        <w:ind w:left="2100"/>
+                        <w:rPr>
+                          <w:rFonts w:ascii="Times New Roman" w:eastAsia="Times New Roman" w:hAnsi="Times New Roman" w:cs="Times New Roman"/>
+                          <w:sz w:val="24"/>
+                          <w:szCs w:val="24"/>
+                        </w:rPr>
+                      </w:pPr>
+                      <w:r>
+                        <w:rPr>
+                          <w:rFonts w:ascii="Times New Roman" w:eastAsia="Times New Roman" w:hAnsi="Times New Roman" w:cs="Times New Roman"/>
+                          <w:sz w:val="24"/>
+                          <w:szCs w:val="24"/>
+                        </w:rPr>
+                        <w:t>Version:  Proposal v1.0</w:t>
+                      </w:r>
+                    </w:p>
+                    <w:p>
+                      <w:pPr>
+                        <w:spacing w:after="200"/>
+                        <w:ind w:left="2100"/>
+                        <w:rPr>
+                          <w:rFonts w:ascii="Times New Roman" w:eastAsia="Times New Roman" w:hAnsi="Times New Roman" w:cs="Times New Roman"/>
+                          <w:sz w:val="24"/>
+                          <w:szCs w:val="24"/>
+                        </w:rPr>
+                      </w:pPr>
+                      <w:r>
+                        <w:rPr>
+                          <w:rFonts w:ascii="Times New Roman" w:eastAsia="Times New Roman" w:hAnsi="Times New Roman" w:cs="Times New Roman"/>
+                          <w:sz w:val="24"/>
+                          <w:szCs w:val="24"/>
+                        </w:rPr>
+                        <w:t>Project team: Team 45K212.03</w:t>
+                      </w:r>
+                    </w:p>
+                    <w:p>
+                      <w:pPr>
+                        <w:spacing w:after="200"/>
+                        <w:ind w:left="2100"/>
+                        <w:rPr>
+                          <w:rFonts w:ascii="Times New Roman" w:eastAsia="Times New Roman" w:hAnsi="Times New Roman" w:cs="Times New Roman"/>
+                          <w:sz w:val="24"/>
+                          <w:szCs w:val="24"/>
+                        </w:rPr>
+                      </w:pPr>
+                      <w:r>
+                        <w:rPr>
+                          <w:rFonts w:ascii="Times New Roman" w:eastAsia="Times New Roman" w:hAnsi="Times New Roman" w:cs="Times New Roman"/>
+                          <w:sz w:val="24"/>
+                          <w:szCs w:val="24"/>
+                        </w:rPr>
+                        <w:t>Created date: 14/01/2022</w:t>
+                      </w:r>
+                    </w:p>
+                    <w:p>
+                      <w:pPr>
+                        <w:spacing w:after="200"/>
+                        <w:rPr>
+                          <w:rFonts w:ascii="Times New Roman" w:eastAsia="Times New Roman" w:hAnsi="Times New Roman" w:cs="Times New Roman"/>
+                          <w:sz w:val="24"/>
+                          <w:szCs w:val="24"/>
+                        </w:rPr>
+                      </w:pPr>
+                    </w:p>
+                    <w:p>
+                      <w:pPr>
+                        <w:jc w:val="center"/>
+                      </w:pPr>
+                    </w:p>
+                    <w:p>
+                      <w:pPr>
+                        <w:jc w:val="center"/>
+                      </w:pPr>
+                    </w:p>
+                    <w:p>
+                      <w:pPr>
+                        <w:jc w:val="center"/>
+                      </w:pPr>
+                    </w:p>
+                    <w:p>
+                      <w:pPr>
+                        <w:jc w:val="center"/>
+                      </w:pPr>
+                    </w:p>
+                    <w:p>
+                      <w:pPr>
+                        <w:jc w:val="center"/>
+                      </w:pPr>
+                    </w:p>
+                    <w:p>
+                      <w:pPr>
+                        <w:jc w:val="center"/>
+                      </w:pPr>
+                    </w:p>
+                    <w:p>
+                      <w:pPr>
+                        <w:jc w:val="center"/>
+                      </w:pPr>
+                    </w:p>
+                    <w:p>
+                      <w:pPr>
+                        <w:jc w:val="center"/>
+                      </w:pPr>
+                    </w:p>
+                    <w:p>
+                      <w:pPr>
+                        <w:jc w:val="center"/>
+                      </w:pPr>
+                    </w:p>
+                    <w:p>
+                      <w:pPr>
+                        <w:jc w:val="center"/>
+                      </w:pPr>
+                    </w:p>
+                    <w:p>
+                      <w:pPr>
+                        <w:jc w:val="center"/>
+                      </w:pPr>
+                    </w:p>
+                    <w:p>
+                      <w:pPr>
+                        <w:jc w:val="center"/>
+                      </w:pPr>
+                    </w:p>
+                    <w:p>
+                      <w:pPr>
+                        <w:jc w:val="center"/>
+                      </w:pPr>
+                    </w:p>
+                    <w:p>
+                      <w:pPr>
+                        <w:jc w:val="center"/>
+                      </w:pPr>
+                    </w:p>
+                    <w:p>
+                      <w:pPr>
+                        <w:jc w:val="center"/>
+                      </w:pPr>
+                    </w:p>
+                    <w:p>
+                      <w:pPr>
+                        <w:jc w:val="center"/>
+                      </w:pPr>
+                    </w:p>
+                  </w:txbxContent>
+                </v:textbox>
+                <w10:wrap anchorx="margin"/>
+              </v:rect>
+            </w:pict>
+          </mc:Fallback>
+        </mc:AlternateContent>
       </w:r>
     </w:p>
     <w:p>
@@ -104,15 +1036,18 @@
           <w:szCs w:val="24"/>
         </w:rPr>
       </w:pPr>
-      <w:r>
+    </w:p>
+    <w:p>
+      <w:pPr>
+        <w:spacing w:after="200"/>
+        <w:jc w:val="center"/>
         <w:rPr>
           <w:rFonts w:ascii="Times New Roman" w:eastAsia="Times New Roman" w:hAnsi="Times New Roman" w:cs="Times New Roman"/>
           <w:b/>
           <w:sz w:val="24"/>
           <w:szCs w:val="24"/>
         </w:rPr>
-        <w:t>PROJECT PROPOSAL DOCUMENT</w:t>
-      </w:r>
+      </w:pPr>
     </w:p>
     <w:p>
       <w:pPr>
@@ -137,20 +1072,23 @@
           <w:szCs w:val="24"/>
         </w:rPr>
       </w:pPr>
-      <w:r>
+    </w:p>
+    <w:p>
+      <w:pPr>
+        <w:spacing w:after="200"/>
+        <w:jc w:val="center"/>
         <w:rPr>
           <w:rFonts w:ascii="Times New Roman" w:eastAsia="Times New Roman" w:hAnsi="Times New Roman" w:cs="Times New Roman"/>
           <w:b/>
           <w:sz w:val="24"/>
           <w:szCs w:val="24"/>
         </w:rPr>
-        <w:t>TDE</w:t>
-      </w:r>
+      </w:pPr>
     </w:p>
     <w:p>
       <w:pPr>
         <w:spacing w:after="200"/>
-        <w:ind w:left="3360" w:firstLine="420"/>
+        <w:jc w:val="center"/>
         <w:rPr>
           <w:rFonts w:ascii="Times New Roman" w:eastAsia="Times New Roman" w:hAnsi="Times New Roman" w:cs="Times New Roman"/>
           <w:b/>
@@ -162,65 +1100,82 @@
     <w:p>
       <w:pPr>
         <w:spacing w:after="200"/>
-        <w:ind w:left="2100"/>
-        <w:rPr>
-          <w:rFonts w:ascii="Times New Roman" w:eastAsia="Times New Roman" w:hAnsi="Times New Roman" w:cs="Times New Roman"/>
+        <w:jc w:val="center"/>
+        <w:rPr>
+          <w:rFonts w:ascii="Times New Roman" w:eastAsia="Times New Roman" w:hAnsi="Times New Roman" w:cs="Times New Roman"/>
+          <w:b/>
           <w:sz w:val="24"/>
           <w:szCs w:val="24"/>
         </w:rPr>
       </w:pPr>
-      <w:r>
-        <w:rPr>
-          <w:rFonts w:ascii="Times New Roman" w:eastAsia="Times New Roman" w:hAnsi="Times New Roman" w:cs="Times New Roman"/>
+    </w:p>
+    <w:p>
+      <w:pPr>
+        <w:spacing w:after="200"/>
+        <w:jc w:val="center"/>
+        <w:rPr>
+          <w:rFonts w:ascii="Times New Roman" w:eastAsia="Times New Roman" w:hAnsi="Times New Roman" w:cs="Times New Roman"/>
+          <w:b/>
           <w:sz w:val="24"/>
           <w:szCs w:val="24"/>
         </w:rPr>
-        <w:t>Version:  Proposal v1.0</w:t>
-      </w:r>
+      </w:pPr>
     </w:p>
     <w:p>
       <w:pPr>
         <w:spacing w:after="200"/>
-        <w:ind w:left="2100"/>
-        <w:rPr>
-          <w:rFonts w:ascii="Times New Roman" w:eastAsia="Times New Roman" w:hAnsi="Times New Roman" w:cs="Times New Roman"/>
+        <w:jc w:val="center"/>
+        <w:rPr>
+          <w:rFonts w:ascii="Times New Roman" w:eastAsia="Times New Roman" w:hAnsi="Times New Roman" w:cs="Times New Roman"/>
+          <w:b/>
           <w:sz w:val="24"/>
           <w:szCs w:val="24"/>
         </w:rPr>
       </w:pPr>
-      <w:r>
-        <w:rPr>
-          <w:rFonts w:ascii="Times New Roman" w:eastAsia="Times New Roman" w:hAnsi="Times New Roman" w:cs="Times New Roman"/>
+    </w:p>
+    <w:p>
+      <w:pPr>
+        <w:spacing w:after="200"/>
+        <w:jc w:val="center"/>
+        <w:rPr>
+          <w:rFonts w:ascii="Times New Roman" w:eastAsia="Times New Roman" w:hAnsi="Times New Roman" w:cs="Times New Roman"/>
+          <w:b/>
           <w:sz w:val="24"/>
           <w:szCs w:val="24"/>
         </w:rPr>
-        <w:t>Project team: Team 45K212.03</w:t>
-      </w:r>
+      </w:pPr>
     </w:p>
     <w:p>
       <w:pPr>
         <w:spacing w:after="200"/>
-        <w:ind w:left="2100"/>
-        <w:rPr>
-          <w:rFonts w:ascii="Times New Roman" w:eastAsia="Times New Roman" w:hAnsi="Times New Roman" w:cs="Times New Roman"/>
+        <w:jc w:val="center"/>
+        <w:rPr>
+          <w:rFonts w:ascii="Times New Roman" w:eastAsia="Times New Roman" w:hAnsi="Times New Roman" w:cs="Times New Roman"/>
+          <w:b/>
           <w:sz w:val="24"/>
           <w:szCs w:val="24"/>
         </w:rPr>
       </w:pPr>
-      <w:r>
-        <w:rPr>
-          <w:rFonts w:ascii="Times New Roman" w:eastAsia="Times New Roman" w:hAnsi="Times New Roman" w:cs="Times New Roman"/>
+    </w:p>
+    <w:p>
+      <w:pPr>
+        <w:spacing w:after="200"/>
+        <w:jc w:val="center"/>
+        <w:rPr>
+          <w:rFonts w:ascii="Times New Roman" w:eastAsia="Times New Roman" w:hAnsi="Times New Roman" w:cs="Times New Roman"/>
+          <w:b/>
           <w:sz w:val="24"/>
           <w:szCs w:val="24"/>
         </w:rPr>
-        <w:t>Created date: 14/01/2022</w:t>
-      </w:r>
+      </w:pPr>
     </w:p>
     <w:p>
       <w:pPr>
         <w:spacing w:after="200"/>
-        <w:rPr>
-          <w:rFonts w:ascii="Times New Roman" w:eastAsia="Times New Roman" w:hAnsi="Times New Roman" w:cs="Times New Roman"/>
+        <w:jc w:val="center"/>
+        <w:rPr>
+          <w:rFonts w:ascii="Times New Roman" w:eastAsia="Times New Roman" w:hAnsi="Times New Roman" w:cs="Times New Roman"/>
+          <w:b/>
           <w:sz w:val="24"/>
           <w:szCs w:val="24"/>
         </w:rPr>
@@ -229,8 +1184,10 @@
     <w:p>
       <w:pPr>
         <w:spacing w:after="200"/>
-        <w:rPr>
-          <w:rFonts w:ascii="Times New Roman" w:eastAsia="Times New Roman" w:hAnsi="Times New Roman" w:cs="Times New Roman"/>
+        <w:jc w:val="center"/>
+        <w:rPr>
+          <w:rFonts w:ascii="Times New Roman" w:eastAsia="Times New Roman" w:hAnsi="Times New Roman" w:cs="Times New Roman"/>
+          <w:b/>
           <w:sz w:val="24"/>
           <w:szCs w:val="24"/>
         </w:rPr>
@@ -239,8 +1196,10 @@
     <w:p>
       <w:pPr>
         <w:spacing w:after="200"/>
-        <w:rPr>
-          <w:rFonts w:ascii="Times New Roman" w:eastAsia="Times New Roman" w:hAnsi="Times New Roman" w:cs="Times New Roman"/>
+        <w:jc w:val="center"/>
+        <w:rPr>
+          <w:rFonts w:ascii="Times New Roman" w:eastAsia="Times New Roman" w:hAnsi="Times New Roman" w:cs="Times New Roman"/>
+          <w:b/>
           <w:sz w:val="24"/>
           <w:szCs w:val="24"/>
         </w:rPr>
@@ -249,8 +1208,10 @@
     <w:p>
       <w:pPr>
         <w:spacing w:after="200"/>
-        <w:rPr>
-          <w:rFonts w:ascii="Times New Roman" w:eastAsia="Times New Roman" w:hAnsi="Times New Roman" w:cs="Times New Roman"/>
+        <w:jc w:val="center"/>
+        <w:rPr>
+          <w:rFonts w:ascii="Times New Roman" w:eastAsia="Times New Roman" w:hAnsi="Times New Roman" w:cs="Times New Roman"/>
+          <w:b/>
           <w:sz w:val="24"/>
           <w:szCs w:val="24"/>
         </w:rPr>
@@ -259,8 +1220,10 @@
     <w:p>
       <w:pPr>
         <w:spacing w:after="200"/>
-        <w:rPr>
-          <w:rFonts w:ascii="Times New Roman" w:eastAsia="Times New Roman" w:hAnsi="Times New Roman" w:cs="Times New Roman"/>
+        <w:jc w:val="center"/>
+        <w:rPr>
+          <w:rFonts w:ascii="Times New Roman" w:eastAsia="Times New Roman" w:hAnsi="Times New Roman" w:cs="Times New Roman"/>
+          <w:b/>
           <w:sz w:val="24"/>
           <w:szCs w:val="24"/>
         </w:rPr>
@@ -269,8 +1232,10 @@
     <w:p>
       <w:pPr>
         <w:spacing w:after="200"/>
-        <w:rPr>
-          <w:rFonts w:ascii="Times New Roman" w:eastAsia="Times New Roman" w:hAnsi="Times New Roman" w:cs="Times New Roman"/>
+        <w:jc w:val="center"/>
+        <w:rPr>
+          <w:rFonts w:ascii="Times New Roman" w:eastAsia="Times New Roman" w:hAnsi="Times New Roman" w:cs="Times New Roman"/>
+          <w:b/>
           <w:sz w:val="24"/>
           <w:szCs w:val="24"/>
         </w:rPr>
@@ -279,48 +1244,10 @@
     <w:p>
       <w:pPr>
         <w:spacing w:after="200"/>
-        <w:rPr>
-          <w:rFonts w:ascii="Times New Roman" w:eastAsia="Times New Roman" w:hAnsi="Times New Roman" w:cs="Times New Roman"/>
-          <w:sz w:val="24"/>
-          <w:szCs w:val="24"/>
-        </w:rPr>
-      </w:pPr>
-    </w:p>
-    <w:p>
-      <w:pPr>
-        <w:spacing w:after="200"/>
-        <w:rPr>
-          <w:rFonts w:ascii="Times New Roman" w:eastAsia="Times New Roman" w:hAnsi="Times New Roman" w:cs="Times New Roman"/>
-          <w:sz w:val="24"/>
-          <w:szCs w:val="24"/>
-        </w:rPr>
-      </w:pPr>
-    </w:p>
-    <w:p>
-      <w:pPr>
-        <w:spacing w:after="200"/>
-        <w:rPr>
-          <w:rFonts w:ascii="Times New Roman" w:eastAsia="Times New Roman" w:hAnsi="Times New Roman" w:cs="Times New Roman"/>
-          <w:sz w:val="24"/>
-          <w:szCs w:val="24"/>
-        </w:rPr>
-      </w:pPr>
-    </w:p>
-    <w:p>
-      <w:pPr>
-        <w:spacing w:after="200"/>
-        <w:rPr>
-          <w:rFonts w:ascii="Times New Roman" w:eastAsia="Times New Roman" w:hAnsi="Times New Roman" w:cs="Times New Roman"/>
-          <w:sz w:val="24"/>
-          <w:szCs w:val="24"/>
-        </w:rPr>
-      </w:pPr>
-    </w:p>
-    <w:p>
-      <w:pPr>
-        <w:spacing w:after="200"/>
-        <w:rPr>
-          <w:rFonts w:ascii="Times New Roman" w:eastAsia="Times New Roman" w:hAnsi="Times New Roman" w:cs="Times New Roman"/>
+        <w:jc w:val="center"/>
+        <w:rPr>
+          <w:rFonts w:ascii="Times New Roman" w:eastAsia="Times New Roman" w:hAnsi="Times New Roman" w:cs="Times New Roman"/>
+          <w:b/>
           <w:sz w:val="24"/>
           <w:szCs w:val="24"/>
         </w:rPr>
@@ -2426,8 +3353,20 @@
           <w:szCs w:val="26"/>
           <w:highlight w:val="white"/>
         </w:rPr>
-        <w:t xml:space="preserve">Hiện nay, nhu cầu du lịch ngày càng tăng cao, mọi người cũng tìm cho mình những cách di chuyển dễ dàng và thuận tiện nhất. Những bạn trẻ yêu thích du lịch cho rằng xe máy là một sự lựa chọn tối ưu và chủ động cho cuộc hành trình chinh phục các địa điểm du </w:t>
+        <w:t xml:space="preserve">Hiện nay, nhu cầu du lịch ngày càng tăng cao, mọi người cũng tìm cho mình những cách di chuyển dễ dàng và thuận tiện nhất. Những bạn trẻ yêu thích du lịch cho rằng xe máy là một sự lựa chọn tối ưu và chủ động cho cuộc hành trình chinh phục các địa điểm du lịch. Hầu hết du khách khi đi du lịch đều muốn chọn thuê một chiếc xe khỏe, mới để có thể tự do khám phá quanh thành phố và cả những điểm xa trung tâm. </w:t>
       </w:r>
+    </w:p>
+    <w:p>
+      <w:pPr>
+        <w:spacing w:line="360" w:lineRule="auto"/>
+        <w:ind w:firstLine="720"/>
+        <w:jc w:val="both"/>
+        <w:rPr>
+          <w:rFonts w:ascii="Times New Roman" w:eastAsia="Times New Roman" w:hAnsi="Times New Roman" w:cs="Times New Roman"/>
+          <w:sz w:val="26"/>
+          <w:szCs w:val="26"/>
+        </w:rPr>
+      </w:pPr>
       <w:r>
         <w:rPr>
           <w:rFonts w:ascii="Times New Roman" w:eastAsia="Times New Roman" w:hAnsi="Times New Roman" w:cs="Times New Roman"/>
@@ -2436,20 +3375,8 @@
           <w:szCs w:val="26"/>
           <w:highlight w:val="white"/>
         </w:rPr>
-        <w:t xml:space="preserve">lịch. Hầu hết du khách khi đi du lịch đều muốn chọn thuê một chiếc xe khỏe, mới để có thể tự do khám phá quanh thành phố và cả những điểm xa trung tâm. </w:t>
+        <w:t xml:space="preserve">Vì thế mà các cửa hàng cho thuê xe máy xuất hiện ngày càng nhiều với đa dạng các loại xe. Hình thức thuê xe của các cửa hàng cũng có sự khác nhau. Có thể gọi điện đặt xe, đến trực tiếp cửa hàng hoặc đặt qua website. Trong thời đại 4.0 này mọi người thường tìm kiếm thông tin trên internet vì thế xây dựng  website sẽ tăng khả năng tiếp cận với khách hàng dễ dàng, </w:t>
       </w:r>
-    </w:p>
-    <w:p>
-      <w:pPr>
-        <w:spacing w:line="360" w:lineRule="auto"/>
-        <w:ind w:firstLine="720"/>
-        <w:jc w:val="both"/>
-        <w:rPr>
-          <w:rFonts w:ascii="Times New Roman" w:eastAsia="Times New Roman" w:hAnsi="Times New Roman" w:cs="Times New Roman"/>
-          <w:sz w:val="26"/>
-          <w:szCs w:val="26"/>
-        </w:rPr>
-      </w:pPr>
       <w:r>
         <w:rPr>
           <w:rFonts w:ascii="Times New Roman" w:eastAsia="Times New Roman" w:hAnsi="Times New Roman" w:cs="Times New Roman"/>
@@ -2458,7 +3385,7 @@
           <w:szCs w:val="26"/>
           <w:highlight w:val="white"/>
         </w:rPr>
-        <w:t>Vì thế mà các cửa hàng cho thuê xe máy xuất hiện ngày càng nhiều với đa dạng các loại xe. Hình thức thu</w:t>
+        <w:t xml:space="preserve">việc </w:t>
       </w:r>
       <w:r>
         <w:rPr>
@@ -2468,17 +3395,7 @@
           <w:szCs w:val="26"/>
           <w:highlight w:val="white"/>
         </w:rPr>
-        <w:t>ê xe của các cửa hàng cũng có sự khác nhau. Có thể gọi điện đặt xe, đến trực tiếp cửa hàng hoặc đặt qua website. Trong thời đại 4.0 này mọi người thường tìm kiếm thông tin trên internet vì thế xây dựng  website sẽ tăng khả năng tiếp cận với khách hàng dễ d</w:t>
-      </w:r>
-      <w:r>
-        <w:rPr>
-          <w:rFonts w:ascii="Times New Roman" w:eastAsia="Times New Roman" w:hAnsi="Times New Roman" w:cs="Times New Roman"/>
-          <w:color w:val="212529"/>
-          <w:sz w:val="26"/>
-          <w:szCs w:val="26"/>
-          <w:highlight w:val="white"/>
-        </w:rPr>
-        <w:t xml:space="preserve">àng, thuê xe hiệu quả hơn. </w:t>
+        <w:t xml:space="preserve">thuê xe hiệu quả hơn. </w:t>
       </w:r>
     </w:p>
     <w:p>
@@ -2489,6 +3406,7 @@
           <w:numId w:val="3"/>
         </w:numPr>
         <w:spacing w:before="260" w:after="260" w:line="360" w:lineRule="auto"/>
+        <w:jc w:val="both"/>
         <w:rPr>
           <w:rFonts w:ascii="Times New Roman" w:eastAsia="Times New Roman" w:hAnsi="Times New Roman" w:cs="Times New Roman"/>
           <w:b/>
@@ -2527,7 +3445,7 @@
           <w:szCs w:val="26"/>
           <w:highlight w:val="white"/>
         </w:rPr>
-        <w:t>Hiện nay ở khu vực Đà Nẵng - Quảng Nam , các website cho thuê xe máy cũng rất phổ biến.  Chúng giúp người thuê tìm kiếm được xe phù hợp với nhu cầu .Tuy nhiên, các websi</w:t>
+        <w:t>Hiện nay ở khu vực Đà Nẵng - Quảng Nam , các website cho thuê xe máy cũng rất phổ biến.  Chúng giúp người thuê tìm kiếm được xe phù hợp với nhu cầu .Tuy nhiên, các website cho thuê xe máy này về cách thức đặt chưa</w:t>
       </w:r>
       <w:r>
         <w:rPr>
@@ -2537,7 +3455,67 @@
           <w:szCs w:val="26"/>
           <w:highlight w:val="white"/>
         </w:rPr>
-        <w:t>te cho thuê xe máy này về cách thức đặt chưa đa dạng và chưa có nhu cầu tư vấn, hỗ trợ về địa điểm du lịch nhiều.</w:t>
+        <w:t xml:space="preserve"> thực sự </w:t>
+      </w:r>
+      <w:r>
+        <w:rPr>
+          <w:rFonts w:ascii="Times New Roman" w:eastAsia="Times New Roman" w:hAnsi="Times New Roman" w:cs="Times New Roman"/>
+          <w:color w:val="212529"/>
+          <w:sz w:val="26"/>
+          <w:szCs w:val="26"/>
+          <w:highlight w:val="white"/>
+        </w:rPr>
+        <w:t xml:space="preserve">đa dạng và </w:t>
+      </w:r>
+      <w:r>
+        <w:rPr>
+          <w:rFonts w:ascii="Times New Roman" w:eastAsia="Times New Roman" w:hAnsi="Times New Roman" w:cs="Times New Roman"/>
+          <w:color w:val="212529"/>
+          <w:sz w:val="26"/>
+          <w:szCs w:val="26"/>
+          <w:highlight w:val="white"/>
+        </w:rPr>
+        <w:t xml:space="preserve">tiện lợi, </w:t>
+      </w:r>
+      <w:r>
+        <w:rPr>
+          <w:rFonts w:ascii="Times New Roman" w:eastAsia="Times New Roman" w:hAnsi="Times New Roman" w:cs="Times New Roman"/>
+          <w:color w:val="212529"/>
+          <w:sz w:val="26"/>
+          <w:szCs w:val="26"/>
+          <w:highlight w:val="white"/>
+        </w:rPr>
+        <w:t xml:space="preserve">chưa có </w:t>
+      </w:r>
+      <w:r>
+        <w:rPr>
+          <w:rFonts w:ascii="Times New Roman" w:eastAsia="Times New Roman" w:hAnsi="Times New Roman" w:cs="Times New Roman"/>
+          <w:color w:val="212529"/>
+          <w:sz w:val="26"/>
+          <w:szCs w:val="26"/>
+          <w:highlight w:val="white"/>
+        </w:rPr>
+        <w:t xml:space="preserve">sự </w:t>
+      </w:r>
+      <w:r>
+        <w:rPr>
+          <w:rFonts w:ascii="Times New Roman" w:eastAsia="Times New Roman" w:hAnsi="Times New Roman" w:cs="Times New Roman"/>
+          <w:color w:val="212529"/>
+          <w:sz w:val="26"/>
+          <w:szCs w:val="26"/>
+          <w:highlight w:val="white"/>
+        </w:rPr>
+        <w:t xml:space="preserve"> tư vấn, hỗ trợ về địa điểm du lịch nhiều</w:t>
+      </w:r>
+      <w:r>
+        <w:rPr>
+          <w:rFonts w:ascii="Times New Roman" w:eastAsia="Times New Roman" w:hAnsi="Times New Roman" w:cs="Times New Roman"/>
+          <w:color w:val="212529"/>
+          <w:sz w:val="26"/>
+          <w:szCs w:val="26"/>
+          <w:highlight w:val="white"/>
+        </w:rPr>
+        <w:t>, giao diện còn sơ xài,..</w:t>
       </w:r>
     </w:p>
     <w:p>
@@ -2606,7 +3584,7 @@
           <w:szCs w:val="26"/>
           <w:highlight w:val="white"/>
         </w:rPr>
-        <w:t>Hiện tại, các website thuê xe máy ở Đà Nẵng t</w:t>
+        <w:t>Hiện tại, các website thuê xe máy ở Đà Nẵng thường</w:t>
       </w:r>
       <w:r>
         <w:rPr>
@@ -2616,7 +3594,58 @@
           <w:szCs w:val="26"/>
           <w:highlight w:val="white"/>
         </w:rPr>
-        <w:t>hường liên hệ qua số điện thoại, việc liên hệ gây nhiều hạn chế ,  chưa áp dụng công nghệ đặt trực tuyến hay các dịch vụ đi kèm.</w:t>
+        <w:t xml:space="preserve"> </w:t>
+      </w:r>
+      <w:r>
+        <w:rPr>
+          <w:rFonts w:ascii="Times New Roman" w:eastAsia="Times New Roman" w:hAnsi="Times New Roman" w:cs="Times New Roman"/>
+          <w:color w:val="212529"/>
+          <w:sz w:val="26"/>
+          <w:szCs w:val="26"/>
+          <w:highlight w:val="white"/>
+        </w:rPr>
+        <w:t>d</w:t>
+      </w:r>
+      <w:r>
+        <w:rPr>
+          <w:rFonts w:ascii="Times New Roman" w:eastAsia="Times New Roman" w:hAnsi="Times New Roman" w:cs="Times New Roman"/>
+          <w:color w:val="212529"/>
+          <w:sz w:val="26"/>
+          <w:szCs w:val="26"/>
+          <w:highlight w:val="white"/>
+          <w:lang w:val="en-US"/>
+        </w:rPr>
+        <w:t>ù</w:t>
+      </w:r>
+      <w:r>
+        <w:rPr>
+          <w:rFonts w:ascii="Times New Roman" w:eastAsia="Times New Roman" w:hAnsi="Times New Roman" w:cs="Times New Roman"/>
+          <w:color w:val="212529"/>
+          <w:sz w:val="26"/>
+          <w:szCs w:val="26"/>
+          <w:highlight w:val="white"/>
+        </w:rPr>
+        <w:t>ng</w:t>
+      </w:r>
+      <w:r>
+        <w:rPr>
+          <w:rFonts w:ascii="Times New Roman" w:eastAsia="Times New Roman" w:hAnsi="Times New Roman" w:cs="Times New Roman"/>
+          <w:color w:val="212529"/>
+          <w:sz w:val="26"/>
+          <w:szCs w:val="26"/>
+          <w:highlight w:val="white"/>
+        </w:rPr>
+        <w:t xml:space="preserve"> hình thức </w:t>
+      </w:r>
+      <w:r>
+        <w:rPr>
+          <w:rFonts w:ascii="Times New Roman" w:eastAsia="Times New Roman" w:hAnsi="Times New Roman" w:cs="Times New Roman"/>
+          <w:color w:val="212529"/>
+          <w:sz w:val="26"/>
+          <w:szCs w:val="26"/>
+          <w:highlight w:val="white"/>
+        </w:rPr>
+        <w:t xml:space="preserve"> liên hệ qua số điện thoại, việc liên hệ gây nhiều hạn chế ,  chưa áp dụng công nghệ đặt trực tuyến hay các dịch vụ đi kèm.</w:t>
       </w:r>
     </w:p>
     <w:p>
@@ -2627,6 +3656,7 @@
           <w:numId w:val="3"/>
         </w:numPr>
         <w:spacing w:before="260" w:after="260" w:line="360" w:lineRule="auto"/>
+        <w:jc w:val="both"/>
         <w:rPr>
           <w:rFonts w:ascii="Times New Roman" w:eastAsia="Times New Roman" w:hAnsi="Times New Roman" w:cs="Times New Roman"/>
           <w:b/>
@@ -2660,15 +3690,7 @@
           <w:sz w:val="26"/>
           <w:szCs w:val="26"/>
         </w:rPr>
-        <w:t xml:space="preserve">         Nhóm đề ra giải pháp:  tạo lập website  chuyên về  thuê xe đáp ứng nhu cầu thuê xe trực tuyến. Thông qua đó, khách hàng biết được thông tin của đa dạng xe và giá cả, phụ kiện đi kèm,.. Th</w:t>
-      </w:r>
-      <w:r>
-        <w:rPr>
-          <w:rFonts w:ascii="Times New Roman" w:eastAsia="Times New Roman" w:hAnsi="Times New Roman" w:cs="Times New Roman"/>
-          <w:sz w:val="26"/>
-          <w:szCs w:val="26"/>
-        </w:rPr>
-        <w:t xml:space="preserve">ông qua việc thuê xe tự động như vậy  giúp người dùng có phương tiện tự do di chuyển cũng như tiết kiệm được thời gian,  chi phí thay vì sử dụng ứng dụng đặt xe di chuyển trong các chuyến đi dài. </w:t>
+        <w:t xml:space="preserve">         Nhóm đề ra giải pháp:  tạo lập website  chuyên về  thuê xe đáp ứng nhu cầu thuê xe trực tuyến. Thông qua đó, khách hàng biết được thông tin của đa dạng xe và giá cả, phụ kiện đi kèm,.. Thông qua việc thuê xe tự động như vậy  giúp người dùng có phương tiện tự do di chuyển cũng như tiết kiệm được thời gian,  chi phí thay vì sử dụng ứng dụng đặt xe di chuyển trong các chuyến đi dài. </w:t>
       </w:r>
     </w:p>
     <w:p>
@@ -2689,15 +3711,7 @@
           <w:szCs w:val="26"/>
         </w:rPr>
         <w:lastRenderedPageBreak/>
-        <w:t>“TDE” là nơi giúp người Việt lẫn người nước ngoài dễ dàng t</w:t>
-      </w:r>
-      <w:r>
-        <w:rPr>
-          <w:rFonts w:ascii="Times New Roman" w:eastAsia="Times New Roman" w:hAnsi="Times New Roman" w:cs="Times New Roman"/>
-          <w:sz w:val="26"/>
-          <w:szCs w:val="26"/>
-        </w:rPr>
-        <w:t>ìm hiểu, đặt và đánh giá cho dịch vụ cung cấp thuê xe máy tự lái trong khu vực Quảng Nam - Đà Nẵng.</w:t>
+        <w:t>“TDE” là nơi giúp người Việt lẫn người nước ngoài dễ dàng tìm hiểu, đặt và đánh giá cho dịch vụ cung cấp thuê xe máy tự lái trong khu vực Quảng Nam - Đà Nẵng.</w:t>
       </w:r>
     </w:p>
     <w:p>
@@ -2718,23 +3732,7 @@
           <w:sz w:val="26"/>
           <w:szCs w:val="26"/>
         </w:rPr>
-        <w:t xml:space="preserve">Cho phép người thuê có thể nhận xe và trả xe một cách nhanh chóng  tại đa dạng các địa điểm  trên cùng 1 hệ thống. Với mục tiêu tạo ra sự thuận tiện tối đa </w:t>
-      </w:r>
-      <w:r>
-        <w:rPr>
-          <w:rFonts w:ascii="Times New Roman" w:eastAsia="Times New Roman" w:hAnsi="Times New Roman" w:cs="Times New Roman"/>
-          <w:sz w:val="26"/>
-          <w:szCs w:val="26"/>
-        </w:rPr>
-        <w:t>cho khách hàng ,nhóm sẽ xây dựng hệ thống các trạm , điểm giao nhận xe trải dài tại tất cả các khu vực của Đà Nẵng- Quảng Nam, tạo ra mạng lưới điểm giao-nhận xe rộng khắp cho phép người thuê nhận và đi đến bất kỳ khu vực nào của Đà Nẵng- Quảng Nam cũng có</w:t>
-      </w:r>
-      <w:r>
-        <w:rPr>
-          <w:rFonts w:ascii="Times New Roman" w:eastAsia="Times New Roman" w:hAnsi="Times New Roman" w:cs="Times New Roman"/>
-          <w:sz w:val="26"/>
-          <w:szCs w:val="26"/>
-        </w:rPr>
-        <w:t xml:space="preserve"> thể trả xe.</w:t>
+        <w:t>Cho phép người thuê có thể nhận xe và trả xe một cách nhanh chóng  tại đa dạng các địa điểm  trên cùng 1 hệ thống. Với mục tiêu tạo ra sự thuận tiện tối đa cho khách hàng ,nhóm sẽ xây dựng hệ thống các trạm , điểm giao nhận xe trải dài tại tất cả các khu vực của Đà Nẵng- Quảng Nam, tạo ra mạng lưới điểm giao-nhận xe rộng khắp cho phép người thuê nhận và đi đến bất kỳ khu vực nào của Đà Nẵng- Quảng Nam cũng có thể trả xe.</w:t>
       </w:r>
     </w:p>
     <w:p>
@@ -2745,6 +3743,7 @@
           <w:numId w:val="3"/>
         </w:numPr>
         <w:spacing w:before="260" w:after="260" w:line="360" w:lineRule="auto"/>
+        <w:jc w:val="both"/>
         <w:rPr>
           <w:rFonts w:ascii="Times New Roman" w:eastAsia="Times New Roman" w:hAnsi="Times New Roman" w:cs="Times New Roman"/>
           <w:b/>
@@ -2766,6 +3765,7 @@
       <w:pPr>
         <w:spacing w:after="200" w:line="360" w:lineRule="auto"/>
         <w:ind w:firstLine="720"/>
+        <w:jc w:val="both"/>
         <w:rPr>
           <w:rFonts w:ascii="Times New Roman" w:eastAsia="Times New Roman" w:hAnsi="Times New Roman" w:cs="Times New Roman"/>
           <w:sz w:val="26"/>
@@ -2788,6 +3788,7 @@
           <w:numId w:val="1"/>
         </w:numPr>
         <w:spacing w:line="360" w:lineRule="auto"/>
+        <w:jc w:val="both"/>
         <w:rPr>
           <w:rFonts w:ascii="Times New Roman" w:eastAsia="Times New Roman" w:hAnsi="Times New Roman" w:cs="Times New Roman"/>
           <w:sz w:val="26"/>
@@ -2800,15 +3801,7 @@
           <w:sz w:val="26"/>
           <w:szCs w:val="26"/>
         </w:rPr>
-        <w:t>Người dùng có thể đăng kí, đăng nhập , đ</w:t>
-      </w:r>
-      <w:r>
-        <w:rPr>
-          <w:rFonts w:ascii="Times New Roman" w:eastAsia="Times New Roman" w:hAnsi="Times New Roman" w:cs="Times New Roman"/>
-          <w:sz w:val="26"/>
-          <w:szCs w:val="26"/>
-        </w:rPr>
-        <w:t>ăng xuất tài khoản khi truy cập vào web.</w:t>
+        <w:t>Người dùng có thể đăng kí, đăng nhập , đăng xuất tài khoản khi truy cập vào web.</w:t>
       </w:r>
     </w:p>
     <w:p>
@@ -2818,6 +3811,7 @@
           <w:numId w:val="2"/>
         </w:numPr>
         <w:spacing w:line="360" w:lineRule="auto"/>
+        <w:jc w:val="both"/>
         <w:rPr>
           <w:rFonts w:ascii="Times New Roman" w:eastAsia="Times New Roman" w:hAnsi="Times New Roman" w:cs="Times New Roman"/>
           <w:sz w:val="26"/>
@@ -2840,6 +3834,7 @@
           <w:numId w:val="2"/>
         </w:numPr>
         <w:spacing w:line="360" w:lineRule="auto"/>
+        <w:jc w:val="both"/>
         <w:rPr>
           <w:rFonts w:ascii="Times New Roman" w:eastAsia="Times New Roman" w:hAnsi="Times New Roman" w:cs="Times New Roman"/>
           <w:sz w:val="26"/>
@@ -2862,6 +3857,7 @@
           <w:numId w:val="2"/>
         </w:numPr>
         <w:spacing w:line="360" w:lineRule="auto"/>
+        <w:jc w:val="both"/>
         <w:rPr>
           <w:rFonts w:ascii="Times New Roman" w:eastAsia="Times New Roman" w:hAnsi="Times New Roman" w:cs="Times New Roman"/>
           <w:sz w:val="26"/>
@@ -2884,6 +3880,7 @@
           <w:numId w:val="2"/>
         </w:numPr>
         <w:spacing w:line="360" w:lineRule="auto"/>
+        <w:jc w:val="both"/>
         <w:rPr>
           <w:rFonts w:ascii="Times New Roman" w:eastAsia="Times New Roman" w:hAnsi="Times New Roman" w:cs="Times New Roman"/>
           <w:sz w:val="26"/>
@@ -2903,6 +3900,7 @@
       <w:pPr>
         <w:spacing w:after="200" w:line="360" w:lineRule="auto"/>
         <w:ind w:left="720"/>
+        <w:jc w:val="both"/>
         <w:rPr>
           <w:rFonts w:ascii="Times New Roman" w:eastAsia="Times New Roman" w:hAnsi="Times New Roman" w:cs="Times New Roman"/>
           <w:sz w:val="26"/>
@@ -2914,6 +3912,7 @@
       <w:pPr>
         <w:spacing w:after="200" w:line="360" w:lineRule="auto"/>
         <w:ind w:left="720"/>
+        <w:jc w:val="both"/>
         <w:rPr>
           <w:rFonts w:ascii="Times New Roman" w:eastAsia="Times New Roman" w:hAnsi="Times New Roman" w:cs="Times New Roman"/>
           <w:b/>
@@ -2926,6 +3925,7 @@
       <w:pPr>
         <w:spacing w:after="200" w:line="360" w:lineRule="auto"/>
         <w:ind w:left="720"/>
+        <w:jc w:val="both"/>
         <w:rPr>
           <w:rFonts w:ascii="Times New Roman" w:eastAsia="Times New Roman" w:hAnsi="Times New Roman" w:cs="Times New Roman"/>
           <w:b/>
@@ -2933,19 +3933,86 @@
           <w:szCs w:val="26"/>
         </w:rPr>
       </w:pPr>
-      <w:r>
+    </w:p>
+    <w:p>
+      <w:pPr>
+        <w:spacing w:after="200" w:line="360" w:lineRule="auto"/>
+        <w:ind w:left="720"/>
+        <w:jc w:val="both"/>
         <w:rPr>
           <w:rFonts w:ascii="Times New Roman" w:eastAsia="Times New Roman" w:hAnsi="Times New Roman" w:cs="Times New Roman"/>
           <w:b/>
           <w:sz w:val="26"/>
           <w:szCs w:val="26"/>
         </w:rPr>
+      </w:pPr>
+    </w:p>
+    <w:p>
+      <w:pPr>
+        <w:spacing w:after="200" w:line="360" w:lineRule="auto"/>
+        <w:ind w:left="720"/>
+        <w:jc w:val="both"/>
+        <w:rPr>
+          <w:rFonts w:ascii="Times New Roman" w:eastAsia="Times New Roman" w:hAnsi="Times New Roman" w:cs="Times New Roman"/>
+          <w:b/>
+          <w:sz w:val="26"/>
+          <w:szCs w:val="26"/>
+        </w:rPr>
+      </w:pPr>
+    </w:p>
+    <w:p>
+      <w:pPr>
+        <w:spacing w:after="200" w:line="360" w:lineRule="auto"/>
+        <w:ind w:left="720"/>
+        <w:jc w:val="both"/>
+        <w:rPr>
+          <w:rFonts w:ascii="Times New Roman" w:eastAsia="Times New Roman" w:hAnsi="Times New Roman" w:cs="Times New Roman"/>
+          <w:b/>
+          <w:sz w:val="26"/>
+          <w:szCs w:val="26"/>
+        </w:rPr>
+      </w:pPr>
+    </w:p>
+    <w:p>
+      <w:pPr>
+        <w:spacing w:after="200" w:line="360" w:lineRule="auto"/>
+        <w:ind w:left="720"/>
+        <w:jc w:val="both"/>
+        <w:rPr>
+          <w:rFonts w:ascii="Times New Roman" w:eastAsia="Times New Roman" w:hAnsi="Times New Roman" w:cs="Times New Roman"/>
+          <w:b/>
+          <w:sz w:val="26"/>
+          <w:szCs w:val="26"/>
+        </w:rPr>
+      </w:pPr>
+    </w:p>
+    <w:p>
+      <w:pPr>
+        <w:spacing w:after="200" w:line="360" w:lineRule="auto"/>
+        <w:ind w:left="720"/>
+        <w:jc w:val="both"/>
+        <w:rPr>
+          <w:rFonts w:ascii="Times New Roman" w:eastAsia="Times New Roman" w:hAnsi="Times New Roman" w:cs="Times New Roman"/>
+          <w:b/>
+          <w:sz w:val="26"/>
+          <w:szCs w:val="26"/>
+        </w:rPr>
+      </w:pPr>
+      <w:r>
+        <w:rPr>
+          <w:rFonts w:ascii="Times New Roman" w:eastAsia="Times New Roman" w:hAnsi="Times New Roman" w:cs="Times New Roman"/>
+          <w:b/>
+          <w:sz w:val="26"/>
+          <w:szCs w:val="26"/>
+        </w:rPr>
+        <w:lastRenderedPageBreak/>
         <w:t>Techniques</w:t>
       </w:r>
     </w:p>
     <w:p>
       <w:pPr>
         <w:spacing w:after="200" w:line="360" w:lineRule="auto"/>
+        <w:jc w:val="both"/>
         <w:rPr>
           <w:rFonts w:ascii="Times New Roman" w:eastAsia="Times New Roman" w:hAnsi="Times New Roman" w:cs="Times New Roman"/>
           <w:sz w:val="26"/>
@@ -2968,10 +4035,19 @@
         </w:rPr>
         <w:t>hững công nghệ sẽ sử dụng</w:t>
       </w:r>
+      <w:r>
+        <w:rPr>
+          <w:rFonts w:ascii="Times New Roman" w:eastAsia="Times New Roman" w:hAnsi="Times New Roman" w:cs="Times New Roman"/>
+          <w:sz w:val="26"/>
+          <w:szCs w:val="26"/>
+        </w:rPr>
+        <w:t>:</w:t>
+      </w:r>
     </w:p>
     <w:p>
       <w:pPr>
         <w:spacing w:before="240" w:after="240" w:line="360" w:lineRule="auto"/>
+        <w:jc w:val="both"/>
         <w:rPr>
           <w:rFonts w:ascii="Times New Roman" w:eastAsia="Times New Roman" w:hAnsi="Times New Roman" w:cs="Times New Roman"/>
           <w:sz w:val="26"/>
@@ -2990,17 +4066,8 @@
     <w:p>
       <w:pPr>
         <w:spacing w:before="240" w:after="240" w:line="360" w:lineRule="auto"/>
-        <w:rPr>
-          <w:rFonts w:ascii="Times New Roman" w:eastAsia="Times New Roman" w:hAnsi="Times New Roman" w:cs="Times New Roman"/>
-          <w:sz w:val="26"/>
-          <w:szCs w:val="26"/>
-        </w:rPr>
-      </w:pPr>
-    </w:p>
-    <w:p>
-      <w:pPr>
-        <w:spacing w:before="240" w:after="240" w:line="360" w:lineRule="auto"/>
         <w:ind w:left="720"/>
+        <w:jc w:val="both"/>
         <w:rPr>
           <w:rFonts w:ascii="Times New Roman" w:eastAsia="Times New Roman" w:hAnsi="Times New Roman" w:cs="Times New Roman"/>
           <w:sz w:val="26"/>
@@ -3020,6 +4087,7 @@
       <w:pPr>
         <w:spacing w:before="240" w:after="240" w:line="360" w:lineRule="auto"/>
         <w:ind w:left="720"/>
+        <w:jc w:val="both"/>
         <w:rPr>
           <w:rFonts w:ascii="Times New Roman" w:eastAsia="Times New Roman" w:hAnsi="Times New Roman" w:cs="Times New Roman"/>
           <w:sz w:val="26"/>
@@ -3039,6 +4107,7 @@
       <w:pPr>
         <w:spacing w:before="240" w:after="240" w:line="360" w:lineRule="auto"/>
         <w:ind w:left="720"/>
+        <w:jc w:val="both"/>
         <w:rPr>
           <w:rFonts w:ascii="Times New Roman" w:eastAsia="Times New Roman" w:hAnsi="Times New Roman" w:cs="Times New Roman"/>
           <w:sz w:val="26"/>
@@ -3058,6 +4127,7 @@
       <w:pPr>
         <w:spacing w:before="240" w:after="240" w:line="360" w:lineRule="auto"/>
         <w:ind w:left="720"/>
+        <w:jc w:val="both"/>
         <w:rPr>
           <w:rFonts w:ascii="Times New Roman" w:eastAsia="Times New Roman" w:hAnsi="Times New Roman" w:cs="Times New Roman"/>
           <w:sz w:val="26"/>
@@ -3095,16 +4165,7 @@
           <w:sz w:val="24"/>
           <w:szCs w:val="24"/>
         </w:rPr>
-        <w:t>TIME ESTIMAT</w:t>
-      </w:r>
-      <w:r>
-        <w:rPr>
-          <w:rFonts w:ascii="Times New Roman" w:eastAsia="Times New Roman" w:hAnsi="Times New Roman" w:cs="Times New Roman"/>
-          <w:b/>
-          <w:sz w:val="24"/>
-          <w:szCs w:val="24"/>
-        </w:rPr>
-        <w:t>ION</w:t>
+        <w:t>TIME ESTIMATION</w:t>
       </w:r>
     </w:p>
     <w:tbl>
@@ -3533,14 +4594,6 @@
           <w:szCs w:val="24"/>
         </w:rPr>
       </w:pPr>
-      <w:r>
-        <w:rPr>
-          <w:rFonts w:ascii="Times New Roman" w:eastAsia="Times New Roman" w:hAnsi="Times New Roman" w:cs="Times New Roman"/>
-          <w:sz w:val="24"/>
-          <w:szCs w:val="24"/>
-        </w:rPr>
-        <w:t>&lt;Liệt kê tổng quát các công việc trong dự án&gt;</w:t>
-      </w:r>
     </w:p>
     <w:tbl>
       <w:tblPr>
@@ -4035,6 +5088,7 @@
                 <w:sz w:val="24"/>
                 <w:szCs w:val="24"/>
               </w:rPr>
+              <w:lastRenderedPageBreak/>
               <w:t>3</w:t>
             </w:r>
           </w:p>
@@ -4305,7 +5359,6 @@
                 <w:sz w:val="24"/>
                 <w:szCs w:val="24"/>
               </w:rPr>
-              <w:lastRenderedPageBreak/>
               <w:t>5</w:t>
             </w:r>
           </w:p>
@@ -5584,7 +6637,16 @@
                 <w:sz w:val="24"/>
                 <w:szCs w:val="24"/>
               </w:rPr>
-              <w:t>Chịu trách nhiệm về chất lượng của sản phẩm, đưa ra quyết định chính thức và cuối cùng cho việc chọn lựa các tính  năng và  giải quyết vấn đề xoay quanh user.</w:t>
+              <w:t xml:space="preserve">Chịu trách nhiệm về chất lượng của sản phẩm, đưa ra quyết định chính thức và cuối cùng cho việc chọn lựa các tính  </w:t>
+            </w:r>
+            <w:r>
+              <w:rPr>
+                <w:rFonts w:ascii="Times New Roman" w:eastAsia="Times New Roman" w:hAnsi="Times New Roman" w:cs="Times New Roman"/>
+                <w:sz w:val="24"/>
+                <w:szCs w:val="24"/>
+              </w:rPr>
+              <w:lastRenderedPageBreak/>
+              <w:t>năng và  giải quyết vấn đề xoay quanh user.</w:t>
             </w:r>
           </w:p>
           <w:p>
@@ -5630,7 +6692,6 @@
                 <w:sz w:val="24"/>
                 <w:szCs w:val="24"/>
               </w:rPr>
-              <w:lastRenderedPageBreak/>
               <w:t>Sắp xếp ưu tiên các chức năng</w:t>
             </w:r>
           </w:p>
@@ -5658,15 +6719,7 @@
                 <w:szCs w:val="24"/>
               </w:rPr>
               <w:lastRenderedPageBreak/>
-              <w:t xml:space="preserve"> Đỗ Thế Hoàng </w:t>
-            </w:r>
-            <w:r>
-              <w:rPr>
-                <w:rFonts w:ascii="Times New Roman" w:eastAsia="Times New Roman" w:hAnsi="Times New Roman" w:cs="Times New Roman"/>
-                <w:sz w:val="24"/>
-                <w:szCs w:val="24"/>
-              </w:rPr>
-              <w:t>Hải</w:t>
+              <w:t xml:space="preserve"> Đỗ Thế Hoàng Hải</w:t>
             </w:r>
           </w:p>
         </w:tc>
@@ -5754,15 +6807,7 @@
                 <w:sz w:val="24"/>
                 <w:szCs w:val="24"/>
               </w:rPr>
-              <w:t>Phan</w:t>
-            </w:r>
-            <w:r>
-              <w:rPr>
-                <w:rFonts w:ascii="Times New Roman" w:eastAsia="Times New Roman" w:hAnsi="Times New Roman" w:cs="Times New Roman"/>
-                <w:sz w:val="24"/>
-                <w:szCs w:val="24"/>
-              </w:rPr>
-              <w:t xml:space="preserve"> Văn Hiếu</w:t>
+              <w:t>Phan Văn Hiếu</w:t>
             </w:r>
           </w:p>
           <w:p>

</xml_diff>